<commit_message>
Updated with test results
</commit_message>
<xml_diff>
--- a/Testing/Test Cases.docx
+++ b/Testing/Test Cases.docx
@@ -518,7 +518,6 @@
           <w:p>
             <w:pPr>
               <w:spacing w:before="100" w:beforeAutospacing="1" w:after="100" w:afterAutospacing="1" w:line="240" w:lineRule="auto"/>
-              <w:ind w:left="360"/>
               <w:rPr>
                 <w:rFonts w:ascii="Times New Roman" w:eastAsia="Times New Roman" w:hAnsi="Times New Roman" w:cs="Times New Roman"/>
                 <w:sz w:val="24"/>
@@ -532,7 +531,7 @@
                 <w:szCs w:val="24"/>
                 <w:highlight w:val="green"/>
               </w:rPr>
-              <w:t>Complete</w:t>
+              <w:t>Passed</w:t>
             </w:r>
           </w:p>
         </w:tc>
@@ -981,9 +980,9 @@
                 <w:rFonts w:ascii="Times New Roman" w:eastAsia="Times New Roman" w:hAnsi="Times New Roman" w:cs="Times New Roman"/>
                 <w:sz w:val="24"/>
                 <w:szCs w:val="24"/>
-                <w:highlight w:val="yellow"/>
-              </w:rPr>
-              <w:t>Started; Not Testable</w:t>
+                <w:highlight w:val="green"/>
+              </w:rPr>
+              <w:t>Passed</w:t>
             </w:r>
           </w:p>
         </w:tc>
@@ -1442,9 +1441,9 @@
                 <w:rFonts w:ascii="Times New Roman" w:eastAsia="Times New Roman" w:hAnsi="Times New Roman" w:cs="Times New Roman"/>
                 <w:sz w:val="24"/>
                 <w:szCs w:val="24"/>
-                <w:highlight w:val="yellow"/>
-              </w:rPr>
-              <w:t>Started; Not Testable</w:t>
+                <w:highlight w:val="green"/>
+              </w:rPr>
+              <w:t>Passed</w:t>
             </w:r>
           </w:p>
         </w:tc>
@@ -1464,21 +1463,7 @@
           <w:b/>
           <w:sz w:val="28"/>
         </w:rPr>
-        <w:t xml:space="preserve">Sprint </w:t>
-      </w:r>
-      <w:r>
-        <w:rPr>
-          <w:b/>
-          <w:sz w:val="28"/>
-        </w:rPr>
-        <w:t>2</w:t>
-      </w:r>
-      <w:r>
-        <w:rPr>
-          <w:b/>
-          <w:sz w:val="28"/>
-        </w:rPr>
-        <w:t xml:space="preserve"> Test Cases</w:t>
+        <w:t>Sprint 2 Test Cases</w:t>
       </w:r>
     </w:p>
     <w:p>
@@ -1772,7 +1757,23 @@
                 <w:sz w:val="24"/>
                 <w:szCs w:val="24"/>
               </w:rPr>
-              <w:t>Select Commodity Code drop-down</w:t>
+              <w:t xml:space="preserve">Select </w:t>
+            </w:r>
+            <w:r>
+              <w:rPr>
+                <w:rFonts w:ascii="Times New Roman" w:eastAsia="Times New Roman" w:hAnsi="Times New Roman" w:cs="Times New Roman"/>
+                <w:sz w:val="24"/>
+                <w:szCs w:val="24"/>
+              </w:rPr>
+              <w:t>Crop Harvest</w:t>
+            </w:r>
+            <w:r>
+              <w:rPr>
+                <w:rFonts w:ascii="Times New Roman" w:eastAsia="Times New Roman" w:hAnsi="Times New Roman" w:cs="Times New Roman"/>
+                <w:sz w:val="24"/>
+                <w:szCs w:val="24"/>
+              </w:rPr>
+              <w:t xml:space="preserve"> drop-down</w:t>
             </w:r>
           </w:p>
           <w:p>
@@ -1794,7 +1795,15 @@
                 <w:sz w:val="24"/>
                 <w:szCs w:val="24"/>
               </w:rPr>
-              <w:t xml:space="preserve">Verify that it contains </w:t>
+              <w:t xml:space="preserve">Verify that it </w:t>
+            </w:r>
+            <w:r>
+              <w:rPr>
+                <w:rFonts w:ascii="Times New Roman" w:eastAsia="Times New Roman" w:hAnsi="Times New Roman" w:cs="Times New Roman"/>
+                <w:sz w:val="24"/>
+                <w:szCs w:val="24"/>
+              </w:rPr>
+              <w:t xml:space="preserve">contains </w:t>
             </w:r>
             <w:r>
               <w:rPr>
@@ -1854,18 +1863,8 @@
                 <w:sz w:val="24"/>
                 <w:szCs w:val="24"/>
               </w:rPr>
-              <w:t xml:space="preserve">Alcohol </w:t>
-            </w:r>
-            <w:proofErr w:type="spellStart"/>
-            <w:r>
-              <w:rPr>
-                <w:rFonts w:ascii="Times New Roman" w:eastAsia="Times New Roman" w:hAnsi="Times New Roman" w:cs="Times New Roman"/>
-                <w:sz w:val="24"/>
-                <w:szCs w:val="24"/>
-              </w:rPr>
-              <w:t>Coproducts</w:t>
-            </w:r>
-            <w:proofErr w:type="spellEnd"/>
+              <w:t>Amaranth</w:t>
+            </w:r>
           </w:p>
           <w:p>
             <w:pPr>
@@ -1880,14 +1879,16 @@
                 <w:szCs w:val="24"/>
               </w:rPr>
             </w:pPr>
-            <w:r>
-              <w:rPr>
-                <w:rFonts w:ascii="Times New Roman" w:eastAsia="Times New Roman" w:hAnsi="Times New Roman" w:cs="Times New Roman"/>
-                <w:sz w:val="24"/>
-                <w:szCs w:val="24"/>
-              </w:rPr>
-              <w:t>Amaranth</w:t>
-            </w:r>
+            <w:proofErr w:type="spellStart"/>
+            <w:r>
+              <w:rPr>
+                <w:rFonts w:ascii="Times New Roman" w:eastAsia="Times New Roman" w:hAnsi="Times New Roman" w:cs="Times New Roman"/>
+                <w:sz w:val="24"/>
+                <w:szCs w:val="24"/>
+              </w:rPr>
+              <w:t>Camelina</w:t>
+            </w:r>
+            <w:proofErr w:type="spellEnd"/>
           </w:p>
           <w:p>
             <w:pPr>
@@ -1909,7 +1910,7 @@
                 <w:sz w:val="24"/>
                 <w:szCs w:val="24"/>
               </w:rPr>
-              <w:t>Camelina</w:t>
+              <w:t>Crambe</w:t>
             </w:r>
             <w:proofErr w:type="spellEnd"/>
           </w:p>
@@ -1926,16 +1927,14 @@
                 <w:szCs w:val="24"/>
               </w:rPr>
             </w:pPr>
-            <w:proofErr w:type="spellStart"/>
-            <w:r>
-              <w:rPr>
-                <w:rFonts w:ascii="Times New Roman" w:eastAsia="Times New Roman" w:hAnsi="Times New Roman" w:cs="Times New Roman"/>
-                <w:sz w:val="24"/>
-                <w:szCs w:val="24"/>
-              </w:rPr>
-              <w:t>Crambe</w:t>
-            </w:r>
-            <w:proofErr w:type="spellEnd"/>
+            <w:r>
+              <w:rPr>
+                <w:rFonts w:ascii="Times New Roman" w:eastAsia="Times New Roman" w:hAnsi="Times New Roman" w:cs="Times New Roman"/>
+                <w:sz w:val="24"/>
+                <w:szCs w:val="24"/>
+              </w:rPr>
+              <w:t>Guar</w:t>
+            </w:r>
           </w:p>
           <w:p>
             <w:pPr>
@@ -1956,7 +1955,7 @@
                 <w:sz w:val="24"/>
                 <w:szCs w:val="24"/>
               </w:rPr>
-              <w:t>Guar</w:t>
+              <w:t>Millet</w:t>
             </w:r>
           </w:p>
           <w:p>
@@ -1978,7 +1977,7 @@
                 <w:sz w:val="24"/>
                 <w:szCs w:val="24"/>
               </w:rPr>
-              <w:t>Millet</w:t>
+              <w:t>Triticale</w:t>
             </w:r>
           </w:p>
           <w:p>
@@ -2000,28 +1999,6 @@
                 <w:sz w:val="24"/>
                 <w:szCs w:val="24"/>
               </w:rPr>
-              <w:t>Triticale</w:t>
-            </w:r>
-          </w:p>
-          <w:p>
-            <w:pPr>
-              <w:numPr>
-                <w:ilvl w:val="1"/>
-                <w:numId w:val="5"/>
-              </w:numPr>
-              <w:spacing w:before="100" w:beforeAutospacing="1" w:after="100" w:afterAutospacing="1" w:line="240" w:lineRule="auto"/>
-              <w:rPr>
-                <w:rFonts w:ascii="Times New Roman" w:eastAsia="Times New Roman" w:hAnsi="Times New Roman" w:cs="Times New Roman"/>
-                <w:sz w:val="24"/>
-                <w:szCs w:val="24"/>
-              </w:rPr>
-            </w:pPr>
-            <w:r>
-              <w:rPr>
-                <w:rFonts w:ascii="Times New Roman" w:eastAsia="Times New Roman" w:hAnsi="Times New Roman" w:cs="Times New Roman"/>
-                <w:sz w:val="24"/>
-                <w:szCs w:val="24"/>
-              </w:rPr>
               <w:t>Wild Rice</w:t>
             </w:r>
           </w:p>
@@ -2131,15 +2108,129 @@
                 <w:rFonts w:ascii="Times New Roman" w:eastAsia="Times New Roman" w:hAnsi="Times New Roman" w:cs="Times New Roman"/>
                 <w:sz w:val="24"/>
                 <w:szCs w:val="24"/>
-                <w:highlight w:val="cyan"/>
-              </w:rPr>
-              <w:t>Not yet started</w:t>
+                <w:highlight w:val="red"/>
+              </w:rPr>
+              <w:t>Failed</w:t>
+            </w:r>
+            <w:r>
+              <w:rPr>
+                <w:rFonts w:ascii="Times New Roman" w:eastAsia="Times New Roman" w:hAnsi="Times New Roman" w:cs="Times New Roman"/>
+                <w:sz w:val="24"/>
+                <w:szCs w:val="24"/>
+              </w:rPr>
+              <w:t xml:space="preserve">.  </w:t>
+            </w:r>
+          </w:p>
+          <w:p>
+            <w:pPr>
+              <w:pStyle w:val="ListParagraph"/>
+              <w:numPr>
+                <w:ilvl w:val="0"/>
+                <w:numId w:val="9"/>
+              </w:numPr>
+              <w:spacing w:before="100" w:beforeAutospacing="1" w:after="100" w:afterAutospacing="1" w:line="240" w:lineRule="auto"/>
+              <w:rPr>
+                <w:rFonts w:ascii="Times New Roman" w:eastAsia="Times New Roman" w:hAnsi="Times New Roman" w:cs="Times New Roman"/>
+                <w:sz w:val="24"/>
+                <w:szCs w:val="24"/>
+              </w:rPr>
+            </w:pPr>
+            <w:r>
+              <w:rPr>
+                <w:rFonts w:ascii="Times New Roman" w:eastAsia="Times New Roman" w:hAnsi="Times New Roman" w:cs="Times New Roman"/>
+                <w:sz w:val="24"/>
+                <w:szCs w:val="24"/>
+              </w:rPr>
+              <w:t>56</w:t>
+            </w:r>
+            <w:r>
+              <w:rPr>
+                <w:rFonts w:ascii="Times New Roman" w:eastAsia="Times New Roman" w:hAnsi="Times New Roman" w:cs="Times New Roman"/>
+                <w:sz w:val="24"/>
+                <w:szCs w:val="24"/>
+              </w:rPr>
+              <w:t xml:space="preserve"> crops expected but total count of dropdown items is 43.  </w:t>
+            </w:r>
+          </w:p>
+          <w:p>
+            <w:pPr>
+              <w:pStyle w:val="ListParagraph"/>
+              <w:numPr>
+                <w:ilvl w:val="0"/>
+                <w:numId w:val="9"/>
+              </w:numPr>
+              <w:spacing w:before="100" w:beforeAutospacing="1" w:after="100" w:afterAutospacing="1" w:line="240" w:lineRule="auto"/>
+              <w:rPr>
+                <w:rFonts w:ascii="Times New Roman" w:eastAsia="Times New Roman" w:hAnsi="Times New Roman" w:cs="Times New Roman"/>
+                <w:sz w:val="24"/>
+                <w:szCs w:val="24"/>
+              </w:rPr>
+            </w:pPr>
+            <w:r>
+              <w:rPr>
+                <w:rFonts w:ascii="Times New Roman" w:eastAsia="Times New Roman" w:hAnsi="Times New Roman" w:cs="Times New Roman"/>
+                <w:sz w:val="24"/>
+                <w:szCs w:val="24"/>
+              </w:rPr>
+              <w:t xml:space="preserve">Amaranth and </w:t>
+            </w:r>
+            <w:proofErr w:type="spellStart"/>
+            <w:r>
+              <w:rPr>
+                <w:rFonts w:ascii="Times New Roman" w:eastAsia="Times New Roman" w:hAnsi="Times New Roman" w:cs="Times New Roman"/>
+                <w:sz w:val="24"/>
+                <w:szCs w:val="24"/>
+              </w:rPr>
+              <w:t>Crambe</w:t>
+            </w:r>
+            <w:proofErr w:type="spellEnd"/>
+            <w:r>
+              <w:rPr>
+                <w:rFonts w:ascii="Times New Roman" w:eastAsia="Times New Roman" w:hAnsi="Times New Roman" w:cs="Times New Roman"/>
+                <w:sz w:val="24"/>
+                <w:szCs w:val="24"/>
+              </w:rPr>
+              <w:t xml:space="preserve"> are missing from the dropdown</w:t>
+            </w:r>
+          </w:p>
+          <w:p>
+            <w:pPr>
+              <w:pStyle w:val="ListParagraph"/>
+              <w:numPr>
+                <w:ilvl w:val="0"/>
+                <w:numId w:val="9"/>
+              </w:numPr>
+              <w:spacing w:before="100" w:beforeAutospacing="1" w:after="100" w:afterAutospacing="1" w:line="240" w:lineRule="auto"/>
+              <w:rPr>
+                <w:rFonts w:ascii="Times New Roman" w:eastAsia="Times New Roman" w:hAnsi="Times New Roman" w:cs="Times New Roman"/>
+                <w:sz w:val="24"/>
+                <w:szCs w:val="24"/>
+              </w:rPr>
+            </w:pPr>
+            <w:r>
+              <w:rPr>
+                <w:rFonts w:ascii="Times New Roman" w:eastAsia="Times New Roman" w:hAnsi="Times New Roman" w:cs="Times New Roman"/>
+                <w:sz w:val="24"/>
+                <w:szCs w:val="24"/>
+              </w:rPr>
+              <w:t>L</w:t>
+            </w:r>
+            <w:r>
+              <w:rPr>
+                <w:rFonts w:ascii="Times New Roman" w:eastAsia="Times New Roman" w:hAnsi="Times New Roman" w:cs="Times New Roman"/>
+                <w:sz w:val="24"/>
+                <w:szCs w:val="24"/>
+              </w:rPr>
+              <w:t>ist is not sorted</w:t>
             </w:r>
           </w:p>
         </w:tc>
       </w:tr>
     </w:tbl>
-    <w:p/>
+    <w:p>
+      <w:bookmarkStart w:id="0" w:name="_GoBack"/>
+      <w:bookmarkEnd w:id="0"/>
+    </w:p>
     <w:p>
       <w:pPr>
         <w:rPr>
@@ -2344,6 +2435,7 @@
                 <w:sz w:val="24"/>
                 <w:szCs w:val="24"/>
               </w:rPr>
+              <w:lastRenderedPageBreak/>
               <w:t>Test Data:</w:t>
             </w:r>
           </w:p>
@@ -2453,7 +2545,6 @@
                 <w:sz w:val="24"/>
                 <w:szCs w:val="24"/>
               </w:rPr>
-              <w:lastRenderedPageBreak/>
               <w:t>Verify drop-down is populated with</w:t>
             </w:r>
             <w:r>
@@ -2558,15 +2649,7 @@
                 <w:sz w:val="24"/>
                 <w:szCs w:val="24"/>
               </w:rPr>
-              <w:t xml:space="preserve">35-000 </w:t>
-            </w:r>
-            <w:r>
-              <w:rPr>
-                <w:rFonts w:ascii="Times New Roman" w:eastAsia="Times New Roman" w:hAnsi="Times New Roman" w:cs="Times New Roman"/>
-                <w:sz w:val="24"/>
-                <w:szCs w:val="24"/>
-              </w:rPr>
-              <w:t>Food Preparation and Serving Related Occupations</w:t>
+              <w:t>35-000 Food Preparation and Serving Related Occupations</w:t>
             </w:r>
           </w:p>
           <w:p>
@@ -2610,15 +2693,7 @@
                 <w:sz w:val="24"/>
                 <w:szCs w:val="24"/>
               </w:rPr>
-              <w:t xml:space="preserve">53-000 </w:t>
-            </w:r>
-            <w:r>
-              <w:rPr>
-                <w:rFonts w:ascii="Times New Roman" w:eastAsia="Times New Roman" w:hAnsi="Times New Roman" w:cs="Times New Roman"/>
-                <w:sz w:val="24"/>
-                <w:szCs w:val="24"/>
-              </w:rPr>
-              <w:t>Transportation and Material Moving Occupations</w:t>
+              <w:t>53-000 Transportation and Material Moving Occupations</w:t>
             </w:r>
           </w:p>
         </w:tc>
@@ -2653,7 +2728,6 @@
                 <w:sz w:val="24"/>
                 <w:szCs w:val="24"/>
               </w:rPr>
-              <w:lastRenderedPageBreak/>
               <w:t>Notes and Questions:</w:t>
             </w:r>
           </w:p>
@@ -2731,21 +2805,68 @@
           </w:tcPr>
           <w:p>
             <w:pPr>
-              <w:spacing w:before="100" w:beforeAutospacing="1" w:after="100" w:afterAutospacing="1" w:line="240" w:lineRule="auto"/>
-              <w:rPr>
-                <w:rFonts w:ascii="Times New Roman" w:eastAsia="Times New Roman" w:hAnsi="Times New Roman" w:cs="Times New Roman"/>
-                <w:sz w:val="24"/>
-                <w:szCs w:val="24"/>
-              </w:rPr>
-            </w:pPr>
-            <w:r>
-              <w:rPr>
-                <w:rFonts w:ascii="Times New Roman" w:eastAsia="Times New Roman" w:hAnsi="Times New Roman" w:cs="Times New Roman"/>
-                <w:sz w:val="24"/>
-                <w:szCs w:val="24"/>
-                <w:highlight w:val="cyan"/>
-              </w:rPr>
-              <w:t>Not yet started</w:t>
+              <w:spacing w:after="0" w:line="240" w:lineRule="auto"/>
+              <w:rPr>
+                <w:rFonts w:ascii="Times New Roman" w:eastAsia="Times New Roman" w:hAnsi="Times New Roman" w:cs="Times New Roman"/>
+                <w:sz w:val="24"/>
+                <w:szCs w:val="24"/>
+              </w:rPr>
+            </w:pPr>
+            <w:r>
+              <w:rPr>
+                <w:rFonts w:ascii="Times New Roman" w:eastAsia="Times New Roman" w:hAnsi="Times New Roman" w:cs="Times New Roman"/>
+                <w:sz w:val="24"/>
+                <w:szCs w:val="24"/>
+                <w:highlight w:val="red"/>
+              </w:rPr>
+              <w:t>Failed.</w:t>
+            </w:r>
+            <w:r>
+              <w:rPr>
+                <w:rFonts w:ascii="Times New Roman" w:eastAsia="Times New Roman" w:hAnsi="Times New Roman" w:cs="Times New Roman"/>
+                <w:sz w:val="24"/>
+                <w:szCs w:val="24"/>
+              </w:rPr>
+              <w:t xml:space="preserve">  </w:t>
+            </w:r>
+          </w:p>
+          <w:p>
+            <w:pPr>
+              <w:pStyle w:val="ListParagraph"/>
+              <w:numPr>
+                <w:ilvl w:val="0"/>
+                <w:numId w:val="10"/>
+              </w:numPr>
+              <w:spacing w:after="0" w:line="240" w:lineRule="auto"/>
+              <w:rPr>
+                <w:rFonts w:ascii="Times New Roman" w:eastAsia="Times New Roman" w:hAnsi="Times New Roman" w:cs="Times New Roman"/>
+                <w:sz w:val="24"/>
+                <w:szCs w:val="24"/>
+              </w:rPr>
+            </w:pPr>
+            <w:r>
+              <w:rPr>
+                <w:rFonts w:ascii="Times New Roman" w:eastAsia="Times New Roman" w:hAnsi="Times New Roman" w:cs="Times New Roman"/>
+                <w:sz w:val="24"/>
+                <w:szCs w:val="24"/>
+              </w:rPr>
+              <w:t xml:space="preserve">Only major and broad categories should be </w:t>
+            </w:r>
+            <w:r>
+              <w:rPr>
+                <w:rFonts w:ascii="Times New Roman" w:eastAsia="Times New Roman" w:hAnsi="Times New Roman" w:cs="Times New Roman"/>
+                <w:sz w:val="24"/>
+                <w:szCs w:val="24"/>
+              </w:rPr>
+              <w:t>in the dropdown</w:t>
+            </w:r>
+            <w:r>
+              <w:rPr>
+                <w:rFonts w:ascii="Times New Roman" w:eastAsia="Times New Roman" w:hAnsi="Times New Roman" w:cs="Times New Roman"/>
+                <w:sz w:val="24"/>
+                <w:szCs w:val="24"/>
+              </w:rPr>
+              <w:t>.  23 codes expected but 243 are in the dropdown</w:t>
             </w:r>
           </w:p>
         </w:tc>
@@ -2774,13 +2895,7 @@
         <w:rPr>
           <w:b/>
         </w:rPr>
-        <w:t>00</w:t>
-      </w:r>
-      <w:r>
-        <w:rPr>
-          <w:b/>
-        </w:rPr>
-        <w:t>7</w:t>
+        <w:t>007</w:t>
       </w:r>
     </w:p>
     <w:tbl>
@@ -3229,39 +3344,23 @@
                 <w:sz w:val="24"/>
                 <w:szCs w:val="24"/>
               </w:rPr>
-              <w:t>4,000 Acres Harvested (</w:t>
-            </w:r>
-            <w:r>
-              <w:rPr>
-                <w:rFonts w:ascii="Times New Roman" w:eastAsia="Times New Roman" w:hAnsi="Times New Roman" w:cs="Times New Roman"/>
-                <w:sz w:val="24"/>
-                <w:szCs w:val="24"/>
-              </w:rPr>
-              <w:t xml:space="preserve">note – this is </w:t>
-            </w:r>
-            <w:r>
-              <w:rPr>
-                <w:rFonts w:ascii="Times New Roman" w:eastAsia="Times New Roman" w:hAnsi="Times New Roman" w:cs="Times New Roman"/>
-                <w:sz w:val="24"/>
-                <w:szCs w:val="24"/>
-              </w:rPr>
-              <w:t>likely a dupe of 2,000 – there is a revised forecast entry</w:t>
-            </w:r>
-            <w:r>
-              <w:rPr>
-                <w:rFonts w:ascii="Times New Roman" w:eastAsia="Times New Roman" w:hAnsi="Times New Roman" w:cs="Times New Roman"/>
-                <w:sz w:val="24"/>
-                <w:szCs w:val="24"/>
-              </w:rPr>
-              <w:t>.  Not particularly relevant though for our purposes</w:t>
-            </w:r>
-            <w:r>
-              <w:rPr>
-                <w:rFonts w:ascii="Times New Roman" w:eastAsia="Times New Roman" w:hAnsi="Times New Roman" w:cs="Times New Roman"/>
-                <w:sz w:val="24"/>
-                <w:szCs w:val="24"/>
-              </w:rPr>
-              <w:t>)</w:t>
+              <w:t>3,002</w:t>
+            </w:r>
+            <w:r>
+              <w:rPr>
+                <w:rFonts w:ascii="Times New Roman" w:eastAsia="Times New Roman" w:hAnsi="Times New Roman" w:cs="Times New Roman"/>
+                <w:sz w:val="24"/>
+                <w:szCs w:val="24"/>
+              </w:rPr>
+              <w:t xml:space="preserve"> Acres</w:t>
+            </w:r>
+            <w:r>
+              <w:rPr>
+                <w:rFonts w:ascii="Times New Roman" w:eastAsia="Times New Roman" w:hAnsi="Times New Roman" w:cs="Times New Roman"/>
+                <w:sz w:val="24"/>
+                <w:szCs w:val="24"/>
+              </w:rPr>
+              <w:t xml:space="preserve"> Harvested </w:t>
             </w:r>
           </w:p>
           <w:p>
@@ -3283,7 +3382,15 @@
                 <w:sz w:val="24"/>
                 <w:szCs w:val="24"/>
               </w:rPr>
-              <w:t>3,530 Total Employees working in Farming, Fishing and Forestry Occupations</w:t>
+              <w:t>3,530</w:t>
+            </w:r>
+            <w:r>
+              <w:rPr>
+                <w:rFonts w:ascii="Times New Roman" w:eastAsia="Times New Roman" w:hAnsi="Times New Roman" w:cs="Times New Roman"/>
+                <w:sz w:val="24"/>
+                <w:szCs w:val="24"/>
+              </w:rPr>
+              <w:t xml:space="preserve"> Total Employees working in Farming, Fishing and Forestry Occupations</w:t>
             </w:r>
           </w:p>
           <w:p>
@@ -3305,17 +3412,15 @@
                 <w:sz w:val="24"/>
                 <w:szCs w:val="24"/>
               </w:rPr>
-              <w:t>Verify that map shows purple or a</w:t>
-            </w:r>
-            <w:bookmarkStart w:id="0" w:name="_GoBack"/>
-            <w:bookmarkEnd w:id="0"/>
-            <w:r>
-              <w:rPr>
-                <w:rFonts w:ascii="Times New Roman" w:eastAsia="Times New Roman" w:hAnsi="Times New Roman" w:cs="Times New Roman"/>
-                <w:sz w:val="24"/>
-                <w:szCs w:val="24"/>
-              </w:rPr>
-              <w:t xml:space="preserve"> little bit more reddish purple (if red and blue are being used – see note below)</w:t>
+              <w:t xml:space="preserve">Verify that </w:t>
+            </w:r>
+            <w:r>
+              <w:rPr>
+                <w:rFonts w:ascii="Times New Roman" w:eastAsia="Times New Roman" w:hAnsi="Times New Roman" w:cs="Times New Roman"/>
+                <w:sz w:val="24"/>
+                <w:szCs w:val="24"/>
+              </w:rPr>
+              <w:t>the colors on the map align to the legend</w:t>
             </w:r>
           </w:p>
         </w:tc>
@@ -3369,42 +3474,6 @@
                 <w:szCs w:val="24"/>
               </w:rPr>
             </w:pPr>
-            <w:r>
-              <w:rPr>
-                <w:rFonts w:ascii="Times New Roman" w:eastAsia="Times New Roman" w:hAnsi="Times New Roman" w:cs="Times New Roman"/>
-                <w:sz w:val="24"/>
-                <w:szCs w:val="24"/>
-                <w:highlight w:val="yellow"/>
-              </w:rPr>
-              <w:t>Need to validate that Acres Produced is what we’re going after</w:t>
-            </w:r>
-            <w:r>
-              <w:rPr>
-                <w:rFonts w:ascii="Times New Roman" w:eastAsia="Times New Roman" w:hAnsi="Times New Roman" w:cs="Times New Roman"/>
-                <w:sz w:val="24"/>
-                <w:szCs w:val="24"/>
-              </w:rPr>
-              <w:t>.</w:t>
-            </w:r>
-          </w:p>
-          <w:p>
-            <w:pPr>
-              <w:spacing w:after="0" w:line="240" w:lineRule="auto"/>
-              <w:rPr>
-                <w:rFonts w:ascii="Times New Roman" w:eastAsia="Times New Roman" w:hAnsi="Times New Roman" w:cs="Times New Roman"/>
-                <w:sz w:val="24"/>
-                <w:szCs w:val="24"/>
-              </w:rPr>
-            </w:pPr>
-            <w:r>
-              <w:rPr>
-                <w:rFonts w:ascii="Times New Roman" w:eastAsia="Times New Roman" w:hAnsi="Times New Roman" w:cs="Times New Roman"/>
-                <w:sz w:val="24"/>
-                <w:szCs w:val="24"/>
-                <w:highlight w:val="yellow"/>
-              </w:rPr>
-              <w:t>Need to validate that heat map is using red for acres harvested and blue for total employees</w:t>
-            </w:r>
           </w:p>
         </w:tc>
       </w:tr>
@@ -3459,9 +3528,9 @@
                 <w:rFonts w:ascii="Times New Roman" w:eastAsia="Times New Roman" w:hAnsi="Times New Roman" w:cs="Times New Roman"/>
                 <w:sz w:val="24"/>
                 <w:szCs w:val="24"/>
-                <w:highlight w:val="cyan"/>
-              </w:rPr>
-              <w:t>Not yet started</w:t>
+                <w:highlight w:val="green"/>
+              </w:rPr>
+              <w:t>Passed</w:t>
             </w:r>
           </w:p>
         </w:tc>
@@ -3496,13 +3565,7 @@
         <w:rPr>
           <w:b/>
         </w:rPr>
-        <w:t>00</w:t>
-      </w:r>
-      <w:r>
-        <w:rPr>
-          <w:b/>
-        </w:rPr>
-        <w:t>8</w:t>
+        <w:t>008</w:t>
       </w:r>
     </w:p>
     <w:tbl>
@@ -3757,7 +3820,7 @@
             <w:pPr>
               <w:numPr>
                 <w:ilvl w:val="0"/>
-                <w:numId w:val="8"/>
+                <w:numId w:val="11"/>
               </w:numPr>
               <w:spacing w:before="100" w:beforeAutospacing="1" w:after="100" w:afterAutospacing="1" w:line="240" w:lineRule="auto"/>
               <w:rPr>
@@ -3779,7 +3842,7 @@
             <w:pPr>
               <w:numPr>
                 <w:ilvl w:val="0"/>
-                <w:numId w:val="8"/>
+                <w:numId w:val="11"/>
               </w:numPr>
               <w:spacing w:before="100" w:beforeAutospacing="1" w:after="100" w:afterAutospacing="1" w:line="240" w:lineRule="auto"/>
               <w:rPr>
@@ -3794,14 +3857,22 @@
                 <w:sz w:val="24"/>
                 <w:szCs w:val="24"/>
               </w:rPr>
-              <w:t>Select Flaxseed</w:t>
+              <w:t xml:space="preserve">Select </w:t>
+            </w:r>
+            <w:r>
+              <w:rPr>
+                <w:rFonts w:ascii="Times New Roman" w:eastAsia="Times New Roman" w:hAnsi="Times New Roman" w:cs="Times New Roman"/>
+                <w:sz w:val="24"/>
+                <w:szCs w:val="24"/>
+              </w:rPr>
+              <w:t>Jojoba</w:t>
             </w:r>
           </w:p>
           <w:p>
             <w:pPr>
               <w:numPr>
                 <w:ilvl w:val="0"/>
-                <w:numId w:val="8"/>
+                <w:numId w:val="11"/>
               </w:numPr>
               <w:spacing w:before="100" w:beforeAutospacing="1" w:after="100" w:afterAutospacing="1" w:line="240" w:lineRule="auto"/>
               <w:rPr>
@@ -3823,7 +3894,7 @@
             <w:pPr>
               <w:numPr>
                 <w:ilvl w:val="0"/>
-                <w:numId w:val="8"/>
+                <w:numId w:val="11"/>
               </w:numPr>
               <w:spacing w:after="0" w:line="240" w:lineRule="auto"/>
               <w:rPr>
@@ -3838,23 +3909,7 @@
                 <w:sz w:val="24"/>
                 <w:szCs w:val="24"/>
               </w:rPr>
-              <w:t xml:space="preserve">Select </w:t>
-            </w:r>
-            <w:r>
-              <w:rPr>
-                <w:rFonts w:ascii="Times New Roman" w:eastAsia="Times New Roman" w:hAnsi="Times New Roman" w:cs="Times New Roman"/>
-                <w:sz w:val="24"/>
-                <w:szCs w:val="24"/>
-              </w:rPr>
-              <w:t>47</w:t>
-            </w:r>
-            <w:r>
-              <w:rPr>
-                <w:rFonts w:ascii="Times New Roman" w:eastAsia="Times New Roman" w:hAnsi="Times New Roman" w:cs="Times New Roman"/>
-                <w:sz w:val="24"/>
-                <w:szCs w:val="24"/>
-              </w:rPr>
-              <w:t>-000 (</w:t>
+              <w:t>Select 47-000 (</w:t>
             </w:r>
             <w:r>
               <w:rPr>
@@ -3877,7 +3932,7 @@
             <w:pPr>
               <w:numPr>
                 <w:ilvl w:val="0"/>
-                <w:numId w:val="8"/>
+                <w:numId w:val="11"/>
               </w:numPr>
               <w:spacing w:before="100" w:beforeAutospacing="1" w:after="100" w:afterAutospacing="1" w:line="240" w:lineRule="auto"/>
               <w:rPr>
@@ -3892,14 +3947,22 @@
                 <w:sz w:val="24"/>
                 <w:szCs w:val="24"/>
               </w:rPr>
-              <w:t>Navigate to Minnesota</w:t>
+              <w:t xml:space="preserve">Navigate to </w:t>
+            </w:r>
+            <w:r>
+              <w:rPr>
+                <w:rFonts w:ascii="Times New Roman" w:eastAsia="Times New Roman" w:hAnsi="Times New Roman" w:cs="Times New Roman"/>
+                <w:sz w:val="24"/>
+                <w:szCs w:val="24"/>
+              </w:rPr>
+              <w:t>Missouri</w:t>
             </w:r>
           </w:p>
           <w:p>
             <w:pPr>
               <w:numPr>
                 <w:ilvl w:val="0"/>
-                <w:numId w:val="8"/>
+                <w:numId w:val="11"/>
               </w:numPr>
               <w:spacing w:before="100" w:beforeAutospacing="1" w:after="100" w:afterAutospacing="1" w:line="240" w:lineRule="auto"/>
               <w:rPr>
@@ -3921,7 +3984,7 @@
             <w:pPr>
               <w:numPr>
                 <w:ilvl w:val="1"/>
-                <w:numId w:val="8"/>
+                <w:numId w:val="11"/>
               </w:numPr>
               <w:spacing w:before="100" w:beforeAutospacing="1" w:after="100" w:afterAutospacing="1" w:line="240" w:lineRule="auto"/>
               <w:rPr>
@@ -3936,14 +3999,22 @@
                 <w:sz w:val="24"/>
                 <w:szCs w:val="24"/>
               </w:rPr>
-              <w:t>4,000 Acres Harvested (note – this is likely a dupe of 2,000 – there is a revised forecast entry.  Not particularly relevant though for our purposes)</w:t>
+              <w:t>0</w:t>
+            </w:r>
+            <w:r>
+              <w:rPr>
+                <w:rFonts w:ascii="Times New Roman" w:eastAsia="Times New Roman" w:hAnsi="Times New Roman" w:cs="Times New Roman"/>
+                <w:sz w:val="24"/>
+                <w:szCs w:val="24"/>
+              </w:rPr>
+              <w:t xml:space="preserve"> Acres Harvested </w:t>
             </w:r>
           </w:p>
           <w:p>
             <w:pPr>
               <w:numPr>
                 <w:ilvl w:val="1"/>
-                <w:numId w:val="8"/>
+                <w:numId w:val="11"/>
               </w:numPr>
               <w:spacing w:after="0" w:line="240" w:lineRule="auto"/>
               <w:rPr>
@@ -3958,30 +4029,22 @@
                 <w:sz w:val="24"/>
                 <w:szCs w:val="24"/>
               </w:rPr>
-              <w:t xml:space="preserve">85,170 </w:t>
-            </w:r>
-            <w:r>
-              <w:rPr>
-                <w:rFonts w:ascii="Times New Roman" w:eastAsia="Times New Roman" w:hAnsi="Times New Roman" w:cs="Times New Roman"/>
-                <w:sz w:val="24"/>
-                <w:szCs w:val="24"/>
-              </w:rPr>
-              <w:t>Total Employees</w:t>
-            </w:r>
-            <w:r>
-              <w:rPr>
-                <w:rFonts w:ascii="Times New Roman" w:eastAsia="Times New Roman" w:hAnsi="Times New Roman" w:cs="Times New Roman"/>
-                <w:sz w:val="24"/>
-                <w:szCs w:val="24"/>
-              </w:rPr>
-              <w:t xml:space="preserve"> working in Construction and Extraction Occupations</w:t>
+              <w:t>93,830</w:t>
+            </w:r>
+            <w:r>
+              <w:rPr>
+                <w:rFonts w:ascii="Times New Roman" w:eastAsia="Times New Roman" w:hAnsi="Times New Roman" w:cs="Times New Roman"/>
+                <w:sz w:val="24"/>
+                <w:szCs w:val="24"/>
+              </w:rPr>
+              <w:t xml:space="preserve"> Total Employees working in Construction and Extraction Occupations</w:t>
             </w:r>
           </w:p>
           <w:p>
             <w:pPr>
               <w:numPr>
                 <w:ilvl w:val="0"/>
-                <w:numId w:val="8"/>
+                <w:numId w:val="11"/>
               </w:numPr>
               <w:spacing w:after="0" w:line="240" w:lineRule="auto"/>
               <w:rPr>
@@ -3996,23 +4059,7 @@
                 <w:sz w:val="24"/>
                 <w:szCs w:val="24"/>
               </w:rPr>
-              <w:t>Verify that map shows close to all blue</w:t>
-            </w:r>
-            <w:r>
-              <w:rPr>
-                <w:rFonts w:ascii="Times New Roman" w:eastAsia="Times New Roman" w:hAnsi="Times New Roman" w:cs="Times New Roman"/>
-                <w:sz w:val="24"/>
-                <w:szCs w:val="24"/>
-              </w:rPr>
-              <w:t xml:space="preserve"> (</w:t>
-            </w:r>
-            <w:r>
-              <w:rPr>
-                <w:rFonts w:ascii="Times New Roman" w:eastAsia="Times New Roman" w:hAnsi="Times New Roman" w:cs="Times New Roman"/>
-                <w:sz w:val="24"/>
-                <w:szCs w:val="24"/>
-              </w:rPr>
-              <w:t>with a tinge of red)</w:t>
+              <w:t>Verify that the colors on the map align to the legend</w:t>
             </w:r>
           </w:p>
         </w:tc>
@@ -4066,42 +4113,6 @@
                 <w:szCs w:val="24"/>
               </w:rPr>
             </w:pPr>
-            <w:r>
-              <w:rPr>
-                <w:rFonts w:ascii="Times New Roman" w:eastAsia="Times New Roman" w:hAnsi="Times New Roman" w:cs="Times New Roman"/>
-                <w:sz w:val="24"/>
-                <w:szCs w:val="24"/>
-                <w:highlight w:val="yellow"/>
-              </w:rPr>
-              <w:t>Need to validate that Acres Produced is what we’re going after</w:t>
-            </w:r>
-            <w:r>
-              <w:rPr>
-                <w:rFonts w:ascii="Times New Roman" w:eastAsia="Times New Roman" w:hAnsi="Times New Roman" w:cs="Times New Roman"/>
-                <w:sz w:val="24"/>
-                <w:szCs w:val="24"/>
-              </w:rPr>
-              <w:t>.</w:t>
-            </w:r>
-          </w:p>
-          <w:p>
-            <w:pPr>
-              <w:spacing w:after="0" w:line="240" w:lineRule="auto"/>
-              <w:rPr>
-                <w:rFonts w:ascii="Times New Roman" w:eastAsia="Times New Roman" w:hAnsi="Times New Roman" w:cs="Times New Roman"/>
-                <w:sz w:val="24"/>
-                <w:szCs w:val="24"/>
-              </w:rPr>
-            </w:pPr>
-            <w:r>
-              <w:rPr>
-                <w:rFonts w:ascii="Times New Roman" w:eastAsia="Times New Roman" w:hAnsi="Times New Roman" w:cs="Times New Roman"/>
-                <w:sz w:val="24"/>
-                <w:szCs w:val="24"/>
-                <w:highlight w:val="yellow"/>
-              </w:rPr>
-              <w:t>Need to validate that heat map is using red for acres harvested and blue for total employees</w:t>
-            </w:r>
           </w:p>
         </w:tc>
       </w:tr>
@@ -4156,9 +4167,9 @@
                 <w:rFonts w:ascii="Times New Roman" w:eastAsia="Times New Roman" w:hAnsi="Times New Roman" w:cs="Times New Roman"/>
                 <w:sz w:val="24"/>
                 <w:szCs w:val="24"/>
-                <w:highlight w:val="cyan"/>
-              </w:rPr>
-              <w:t>Not yet started</w:t>
+                <w:highlight w:val="green"/>
+              </w:rPr>
+              <w:t>Passed</w:t>
             </w:r>
           </w:p>
         </w:tc>
@@ -4187,13 +4198,7 @@
         <w:rPr>
           <w:b/>
         </w:rPr>
-        <w:t>00</w:t>
-      </w:r>
-      <w:r>
-        <w:rPr>
-          <w:b/>
-        </w:rPr>
-        <w:t>9</w:t>
+        <w:t>009</w:t>
       </w:r>
     </w:p>
     <w:tbl>
@@ -4447,7 +4452,7 @@
             <w:pPr>
               <w:numPr>
                 <w:ilvl w:val="0"/>
-                <w:numId w:val="8"/>
+                <w:numId w:val="11"/>
               </w:numPr>
               <w:spacing w:before="100" w:beforeAutospacing="1" w:after="100" w:afterAutospacing="1" w:line="240" w:lineRule="auto"/>
               <w:rPr>
@@ -4469,7 +4474,7 @@
             <w:pPr>
               <w:numPr>
                 <w:ilvl w:val="0"/>
-                <w:numId w:val="8"/>
+                <w:numId w:val="11"/>
               </w:numPr>
               <w:spacing w:before="100" w:beforeAutospacing="1" w:after="100" w:afterAutospacing="1" w:line="240" w:lineRule="auto"/>
               <w:rPr>
@@ -4484,14 +4489,22 @@
                 <w:sz w:val="24"/>
                 <w:szCs w:val="24"/>
               </w:rPr>
-              <w:t>Select Flaxseed</w:t>
+              <w:t xml:space="preserve">Select </w:t>
+            </w:r>
+            <w:r>
+              <w:rPr>
+                <w:rFonts w:ascii="Times New Roman" w:eastAsia="Times New Roman" w:hAnsi="Times New Roman" w:cs="Times New Roman"/>
+                <w:sz w:val="24"/>
+                <w:szCs w:val="24"/>
+              </w:rPr>
+              <w:t>Emmer and Spelt</w:t>
             </w:r>
           </w:p>
           <w:p>
             <w:pPr>
               <w:numPr>
                 <w:ilvl w:val="0"/>
-                <w:numId w:val="8"/>
+                <w:numId w:val="11"/>
               </w:numPr>
               <w:spacing w:before="100" w:beforeAutospacing="1" w:after="100" w:afterAutospacing="1" w:line="240" w:lineRule="auto"/>
               <w:rPr>
@@ -4513,7 +4526,7 @@
             <w:pPr>
               <w:numPr>
                 <w:ilvl w:val="0"/>
-                <w:numId w:val="8"/>
+                <w:numId w:val="11"/>
               </w:numPr>
               <w:spacing w:after="0" w:line="240" w:lineRule="auto"/>
               <w:rPr>
@@ -4528,31 +4541,7 @@
                 <w:sz w:val="24"/>
                 <w:szCs w:val="24"/>
               </w:rPr>
-              <w:t xml:space="preserve">Select </w:t>
-            </w:r>
-            <w:r>
-              <w:rPr>
-                <w:rFonts w:ascii="Times New Roman" w:eastAsia="Times New Roman" w:hAnsi="Times New Roman" w:cs="Times New Roman"/>
-                <w:sz w:val="24"/>
-                <w:szCs w:val="24"/>
-              </w:rPr>
-              <w:t>00</w:t>
-            </w:r>
-            <w:r>
-              <w:rPr>
-                <w:rFonts w:ascii="Times New Roman" w:eastAsia="Times New Roman" w:hAnsi="Times New Roman" w:cs="Times New Roman"/>
-                <w:sz w:val="24"/>
-                <w:szCs w:val="24"/>
-              </w:rPr>
-              <w:t>-000 (</w:t>
-            </w:r>
-            <w:r>
-              <w:rPr>
-                <w:rFonts w:ascii="Times New Roman" w:eastAsia="Times New Roman" w:hAnsi="Times New Roman" w:cs="Times New Roman"/>
-                <w:sz w:val="24"/>
-                <w:szCs w:val="24"/>
-              </w:rPr>
-              <w:t>All Occu</w:t>
+              <w:t>Select 00-000 (All Occu</w:t>
             </w:r>
             <w:r>
               <w:rPr>
@@ -4575,7 +4564,7 @@
             <w:pPr>
               <w:numPr>
                 <w:ilvl w:val="0"/>
-                <w:numId w:val="8"/>
+                <w:numId w:val="11"/>
               </w:numPr>
               <w:spacing w:before="100" w:beforeAutospacing="1" w:after="100" w:afterAutospacing="1" w:line="240" w:lineRule="auto"/>
               <w:rPr>
@@ -4590,14 +4579,22 @@
                 <w:sz w:val="24"/>
                 <w:szCs w:val="24"/>
               </w:rPr>
-              <w:t>Navigate to Minnesota</w:t>
+              <w:t xml:space="preserve">Navigate to </w:t>
+            </w:r>
+            <w:r>
+              <w:rPr>
+                <w:rFonts w:ascii="Times New Roman" w:eastAsia="Times New Roman" w:hAnsi="Times New Roman" w:cs="Times New Roman"/>
+                <w:sz w:val="24"/>
+                <w:szCs w:val="24"/>
+              </w:rPr>
+              <w:t>Kentucky</w:t>
             </w:r>
           </w:p>
           <w:p>
             <w:pPr>
               <w:numPr>
                 <w:ilvl w:val="0"/>
-                <w:numId w:val="8"/>
+                <w:numId w:val="11"/>
               </w:numPr>
               <w:spacing w:before="100" w:beforeAutospacing="1" w:after="100" w:afterAutospacing="1" w:line="240" w:lineRule="auto"/>
               <w:rPr>
@@ -4619,7 +4616,7 @@
             <w:pPr>
               <w:numPr>
                 <w:ilvl w:val="1"/>
-                <w:numId w:val="8"/>
+                <w:numId w:val="11"/>
               </w:numPr>
               <w:spacing w:before="100" w:beforeAutospacing="1" w:after="100" w:afterAutospacing="1" w:line="240" w:lineRule="auto"/>
               <w:rPr>
@@ -4634,14 +4631,30 @@
                 <w:sz w:val="24"/>
                 <w:szCs w:val="24"/>
               </w:rPr>
-              <w:t>4,000 Acres Harvested (note – this is likely a dupe of 2,000 – there is a revised forecast entry.  Not particularly relevant though for our purposes)</w:t>
+              <w:t>122</w:t>
+            </w:r>
+            <w:r>
+              <w:rPr>
+                <w:rFonts w:ascii="Times New Roman" w:eastAsia="Times New Roman" w:hAnsi="Times New Roman" w:cs="Times New Roman"/>
+                <w:sz w:val="24"/>
+                <w:szCs w:val="24"/>
+              </w:rPr>
+              <w:t xml:space="preserve"> Acres </w:t>
+            </w:r>
+            <w:r>
+              <w:rPr>
+                <w:rFonts w:ascii="Times New Roman" w:eastAsia="Times New Roman" w:hAnsi="Times New Roman" w:cs="Times New Roman"/>
+                <w:sz w:val="24"/>
+                <w:szCs w:val="24"/>
+              </w:rPr>
+              <w:t xml:space="preserve">Harvested </w:t>
             </w:r>
           </w:p>
           <w:p>
             <w:pPr>
               <w:numPr>
                 <w:ilvl w:val="1"/>
-                <w:numId w:val="8"/>
+                <w:numId w:val="11"/>
               </w:numPr>
               <w:spacing w:after="0" w:line="240" w:lineRule="auto"/>
               <w:rPr>
@@ -4656,7 +4669,7 @@
                 <w:sz w:val="24"/>
                 <w:szCs w:val="24"/>
               </w:rPr>
-              <w:t>2</w:t>
+              <w:t>1</w:t>
             </w:r>
             <w:r>
               <w:rPr>
@@ -4672,7 +4685,7 @@
                 <w:sz w:val="24"/>
                 <w:szCs w:val="24"/>
               </w:rPr>
-              <w:t>688</w:t>
+              <w:t>782</w:t>
             </w:r>
             <w:r>
               <w:rPr>
@@ -4688,15 +4701,7 @@
                 <w:sz w:val="24"/>
                 <w:szCs w:val="24"/>
               </w:rPr>
-              <w:t>580</w:t>
-            </w:r>
-            <w:r>
-              <w:rPr>
-                <w:rFonts w:ascii="Times New Roman" w:eastAsia="Times New Roman" w:hAnsi="Times New Roman" w:cs="Times New Roman"/>
-                <w:sz w:val="24"/>
-                <w:szCs w:val="24"/>
-              </w:rPr>
-              <w:t xml:space="preserve"> </w:t>
+              <w:t xml:space="preserve">820 </w:t>
             </w:r>
             <w:r>
               <w:rPr>
@@ -4711,7 +4716,7 @@
             <w:pPr>
               <w:numPr>
                 <w:ilvl w:val="0"/>
-                <w:numId w:val="8"/>
+                <w:numId w:val="11"/>
               </w:numPr>
               <w:spacing w:after="0" w:line="240" w:lineRule="auto"/>
               <w:rPr>
@@ -4726,15 +4731,7 @@
                 <w:sz w:val="24"/>
                 <w:szCs w:val="24"/>
               </w:rPr>
-              <w:t xml:space="preserve">Verify that map shows </w:t>
-            </w:r>
-            <w:r>
-              <w:rPr>
-                <w:rFonts w:ascii="Times New Roman" w:eastAsia="Times New Roman" w:hAnsi="Times New Roman" w:cs="Times New Roman"/>
-                <w:sz w:val="24"/>
-                <w:szCs w:val="24"/>
-              </w:rPr>
-              <w:t>all blue</w:t>
+              <w:t>Verify that the colors on the map align to the legend</w:t>
             </w:r>
           </w:p>
         </w:tc>
@@ -4788,42 +4785,6 @@
                 <w:szCs w:val="24"/>
               </w:rPr>
             </w:pPr>
-            <w:r>
-              <w:rPr>
-                <w:rFonts w:ascii="Times New Roman" w:eastAsia="Times New Roman" w:hAnsi="Times New Roman" w:cs="Times New Roman"/>
-                <w:sz w:val="24"/>
-                <w:szCs w:val="24"/>
-                <w:highlight w:val="yellow"/>
-              </w:rPr>
-              <w:t>Need to validate that Acres Produced is what we’re going after</w:t>
-            </w:r>
-            <w:r>
-              <w:rPr>
-                <w:rFonts w:ascii="Times New Roman" w:eastAsia="Times New Roman" w:hAnsi="Times New Roman" w:cs="Times New Roman"/>
-                <w:sz w:val="24"/>
-                <w:szCs w:val="24"/>
-              </w:rPr>
-              <w:t>.</w:t>
-            </w:r>
-          </w:p>
-          <w:p>
-            <w:pPr>
-              <w:spacing w:after="0" w:line="240" w:lineRule="auto"/>
-              <w:rPr>
-                <w:rFonts w:ascii="Times New Roman" w:eastAsia="Times New Roman" w:hAnsi="Times New Roman" w:cs="Times New Roman"/>
-                <w:sz w:val="24"/>
-                <w:szCs w:val="24"/>
-              </w:rPr>
-            </w:pPr>
-            <w:r>
-              <w:rPr>
-                <w:rFonts w:ascii="Times New Roman" w:eastAsia="Times New Roman" w:hAnsi="Times New Roman" w:cs="Times New Roman"/>
-                <w:sz w:val="24"/>
-                <w:szCs w:val="24"/>
-                <w:highlight w:val="yellow"/>
-              </w:rPr>
-              <w:t>Need to validate that heat map is using red for acres harvested and blue for total employees</w:t>
-            </w:r>
           </w:p>
         </w:tc>
       </w:tr>
@@ -4878,9 +4839,9 @@
                 <w:rFonts w:ascii="Times New Roman" w:eastAsia="Times New Roman" w:hAnsi="Times New Roman" w:cs="Times New Roman"/>
                 <w:sz w:val="24"/>
                 <w:szCs w:val="24"/>
-                <w:highlight w:val="cyan"/>
-              </w:rPr>
-              <w:t>Not yet started</w:t>
+                <w:highlight w:val="green"/>
+              </w:rPr>
+              <w:t>Passed</w:t>
             </w:r>
           </w:p>
         </w:tc>
@@ -4900,7 +4861,6 @@
           <w:b/>
           <w:sz w:val="28"/>
         </w:rPr>
-        <w:lastRenderedPageBreak/>
         <w:t>Test Cases for Backlog</w:t>
       </w:r>
     </w:p>
@@ -5166,6 +5126,7 @@
                 <w:sz w:val="24"/>
                 <w:szCs w:val="24"/>
               </w:rPr>
+              <w:lastRenderedPageBreak/>
               <w:t>Steps:</w:t>
             </w:r>
           </w:p>
@@ -5573,6 +5534,92 @@
 <file path=word/numbering.xml><?xml version="1.0" encoding="utf-8"?>
 <w:numbering xmlns:wpc="http://schemas.microsoft.com/office/word/2010/wordprocessingCanvas" xmlns:mc="http://schemas.openxmlformats.org/markup-compatibility/2006" xmlns:o="urn:schemas-microsoft-com:office:office" xmlns:r="http://schemas.openxmlformats.org/officeDocument/2006/relationships" xmlns:m="http://schemas.openxmlformats.org/officeDocument/2006/math" xmlns:v="urn:schemas-microsoft-com:vml" xmlns:wp14="http://schemas.microsoft.com/office/word/2010/wordprocessingDrawing" xmlns:wp="http://schemas.openxmlformats.org/drawingml/2006/wordprocessingDrawing" xmlns:w10="urn:schemas-microsoft-com:office:word" xmlns:w="http://schemas.openxmlformats.org/wordprocessingml/2006/main" xmlns:w14="http://schemas.microsoft.com/office/word/2010/wordml" xmlns:w15="http://schemas.microsoft.com/office/word/2012/wordml" xmlns:wpg="http://schemas.microsoft.com/office/word/2010/wordprocessingGroup" xmlns:wpi="http://schemas.microsoft.com/office/word/2010/wordprocessingInk" xmlns:wne="http://schemas.microsoft.com/office/word/2006/wordml" xmlns:wps="http://schemas.microsoft.com/office/word/2010/wordprocessingShape" mc:Ignorable="w14 w15 wp14">
   <w:abstractNum w:abstractNumId="0">
+    <w:nsid w:val="00CE0E42"/>
+    <w:multiLevelType w:val="hybridMultilevel"/>
+    <w:tmpl w:val="61CE985E"/>
+    <w:lvl w:ilvl="0" w:tplc="0409000F">
+      <w:start w:val="1"/>
+      <w:numFmt w:val="decimal"/>
+      <w:lvlText w:val="%1."/>
+      <w:lvlJc w:val="left"/>
+      <w:pPr>
+        <w:ind w:left="720" w:hanging="360"/>
+      </w:pPr>
+    </w:lvl>
+    <w:lvl w:ilvl="1" w:tplc="04090019" w:tentative="1">
+      <w:start w:val="1"/>
+      <w:numFmt w:val="lowerLetter"/>
+      <w:lvlText w:val="%2."/>
+      <w:lvlJc w:val="left"/>
+      <w:pPr>
+        <w:ind w:left="1440" w:hanging="360"/>
+      </w:pPr>
+    </w:lvl>
+    <w:lvl w:ilvl="2" w:tplc="0409001B" w:tentative="1">
+      <w:start w:val="1"/>
+      <w:numFmt w:val="lowerRoman"/>
+      <w:lvlText w:val="%3."/>
+      <w:lvlJc w:val="right"/>
+      <w:pPr>
+        <w:ind w:left="2160" w:hanging="180"/>
+      </w:pPr>
+    </w:lvl>
+    <w:lvl w:ilvl="3" w:tplc="0409000F" w:tentative="1">
+      <w:start w:val="1"/>
+      <w:numFmt w:val="decimal"/>
+      <w:lvlText w:val="%4."/>
+      <w:lvlJc w:val="left"/>
+      <w:pPr>
+        <w:ind w:left="2880" w:hanging="360"/>
+      </w:pPr>
+    </w:lvl>
+    <w:lvl w:ilvl="4" w:tplc="04090019" w:tentative="1">
+      <w:start w:val="1"/>
+      <w:numFmt w:val="lowerLetter"/>
+      <w:lvlText w:val="%5."/>
+      <w:lvlJc w:val="left"/>
+      <w:pPr>
+        <w:ind w:left="3600" w:hanging="360"/>
+      </w:pPr>
+    </w:lvl>
+    <w:lvl w:ilvl="5" w:tplc="0409001B" w:tentative="1">
+      <w:start w:val="1"/>
+      <w:numFmt w:val="lowerRoman"/>
+      <w:lvlText w:val="%6."/>
+      <w:lvlJc w:val="right"/>
+      <w:pPr>
+        <w:ind w:left="4320" w:hanging="180"/>
+      </w:pPr>
+    </w:lvl>
+    <w:lvl w:ilvl="6" w:tplc="0409000F" w:tentative="1">
+      <w:start w:val="1"/>
+      <w:numFmt w:val="decimal"/>
+      <w:lvlText w:val="%7."/>
+      <w:lvlJc w:val="left"/>
+      <w:pPr>
+        <w:ind w:left="5040" w:hanging="360"/>
+      </w:pPr>
+    </w:lvl>
+    <w:lvl w:ilvl="7" w:tplc="04090019" w:tentative="1">
+      <w:start w:val="1"/>
+      <w:numFmt w:val="lowerLetter"/>
+      <w:lvlText w:val="%8."/>
+      <w:lvlJc w:val="left"/>
+      <w:pPr>
+        <w:ind w:left="5760" w:hanging="360"/>
+      </w:pPr>
+    </w:lvl>
+    <w:lvl w:ilvl="8" w:tplc="0409001B" w:tentative="1">
+      <w:start w:val="1"/>
+      <w:numFmt w:val="lowerRoman"/>
+      <w:lvlText w:val="%9."/>
+      <w:lvlJc w:val="right"/>
+      <w:pPr>
+        <w:ind w:left="6480" w:hanging="180"/>
+      </w:pPr>
+    </w:lvl>
+  </w:abstractNum>
+  <w:abstractNum w:abstractNumId="1">
     <w:nsid w:val="047F1C82"/>
     <w:multiLevelType w:val="multilevel"/>
     <w:tmpl w:val="278A4B0C"/>
@@ -5685,7 +5732,93 @@
       </w:pPr>
     </w:lvl>
   </w:abstractNum>
-  <w:abstractNum w:abstractNumId="1">
+  <w:abstractNum w:abstractNumId="2">
+    <w:nsid w:val="1A09131D"/>
+    <w:multiLevelType w:val="hybridMultilevel"/>
+    <w:tmpl w:val="EBA60718"/>
+    <w:lvl w:ilvl="0" w:tplc="0409000F">
+      <w:start w:val="1"/>
+      <w:numFmt w:val="decimal"/>
+      <w:lvlText w:val="%1."/>
+      <w:lvlJc w:val="left"/>
+      <w:pPr>
+        <w:ind w:left="720" w:hanging="360"/>
+      </w:pPr>
+    </w:lvl>
+    <w:lvl w:ilvl="1" w:tplc="04090019" w:tentative="1">
+      <w:start w:val="1"/>
+      <w:numFmt w:val="lowerLetter"/>
+      <w:lvlText w:val="%2."/>
+      <w:lvlJc w:val="left"/>
+      <w:pPr>
+        <w:ind w:left="1440" w:hanging="360"/>
+      </w:pPr>
+    </w:lvl>
+    <w:lvl w:ilvl="2" w:tplc="0409001B" w:tentative="1">
+      <w:start w:val="1"/>
+      <w:numFmt w:val="lowerRoman"/>
+      <w:lvlText w:val="%3."/>
+      <w:lvlJc w:val="right"/>
+      <w:pPr>
+        <w:ind w:left="2160" w:hanging="180"/>
+      </w:pPr>
+    </w:lvl>
+    <w:lvl w:ilvl="3" w:tplc="0409000F" w:tentative="1">
+      <w:start w:val="1"/>
+      <w:numFmt w:val="decimal"/>
+      <w:lvlText w:val="%4."/>
+      <w:lvlJc w:val="left"/>
+      <w:pPr>
+        <w:ind w:left="2880" w:hanging="360"/>
+      </w:pPr>
+    </w:lvl>
+    <w:lvl w:ilvl="4" w:tplc="04090019" w:tentative="1">
+      <w:start w:val="1"/>
+      <w:numFmt w:val="lowerLetter"/>
+      <w:lvlText w:val="%5."/>
+      <w:lvlJc w:val="left"/>
+      <w:pPr>
+        <w:ind w:left="3600" w:hanging="360"/>
+      </w:pPr>
+    </w:lvl>
+    <w:lvl w:ilvl="5" w:tplc="0409001B" w:tentative="1">
+      <w:start w:val="1"/>
+      <w:numFmt w:val="lowerRoman"/>
+      <w:lvlText w:val="%6."/>
+      <w:lvlJc w:val="right"/>
+      <w:pPr>
+        <w:ind w:left="4320" w:hanging="180"/>
+      </w:pPr>
+    </w:lvl>
+    <w:lvl w:ilvl="6" w:tplc="0409000F" w:tentative="1">
+      <w:start w:val="1"/>
+      <w:numFmt w:val="decimal"/>
+      <w:lvlText w:val="%7."/>
+      <w:lvlJc w:val="left"/>
+      <w:pPr>
+        <w:ind w:left="5040" w:hanging="360"/>
+      </w:pPr>
+    </w:lvl>
+    <w:lvl w:ilvl="7" w:tplc="04090019" w:tentative="1">
+      <w:start w:val="1"/>
+      <w:numFmt w:val="lowerLetter"/>
+      <w:lvlText w:val="%8."/>
+      <w:lvlJc w:val="left"/>
+      <w:pPr>
+        <w:ind w:left="5760" w:hanging="360"/>
+      </w:pPr>
+    </w:lvl>
+    <w:lvl w:ilvl="8" w:tplc="0409001B" w:tentative="1">
+      <w:start w:val="1"/>
+      <w:numFmt w:val="lowerRoman"/>
+      <w:lvlText w:val="%9."/>
+      <w:lvlJc w:val="right"/>
+      <w:pPr>
+        <w:ind w:left="6480" w:hanging="180"/>
+      </w:pPr>
+    </w:lvl>
+  </w:abstractNum>
+  <w:abstractNum w:abstractNumId="3">
     <w:nsid w:val="1AA31C4C"/>
     <w:multiLevelType w:val="multilevel"/>
     <w:tmpl w:val="81CC0070"/>
@@ -5798,7 +5931,7 @@
       </w:pPr>
     </w:lvl>
   </w:abstractNum>
-  <w:abstractNum w:abstractNumId="2">
+  <w:abstractNum w:abstractNumId="4">
     <w:nsid w:val="1DA2182A"/>
     <w:multiLevelType w:val="multilevel"/>
     <w:tmpl w:val="9496AADC"/>
@@ -5947,7 +6080,120 @@
       </w:rPr>
     </w:lvl>
   </w:abstractNum>
-  <w:abstractNum w:abstractNumId="3">
+  <w:abstractNum w:abstractNumId="5">
+    <w:nsid w:val="27691ED0"/>
+    <w:multiLevelType w:val="multilevel"/>
+    <w:tmpl w:val="278A4B0C"/>
+    <w:lvl w:ilvl="0">
+      <w:start w:val="1"/>
+      <w:numFmt w:val="decimal"/>
+      <w:lvlText w:val="%1."/>
+      <w:lvlJc w:val="left"/>
+      <w:pPr>
+        <w:tabs>
+          <w:tab w:val="num" w:pos="360"/>
+        </w:tabs>
+        <w:ind w:left="360" w:hanging="360"/>
+      </w:pPr>
+    </w:lvl>
+    <w:lvl w:ilvl="1">
+      <w:start w:val="1"/>
+      <w:numFmt w:val="lowerLetter"/>
+      <w:lvlText w:val="%2."/>
+      <w:lvlJc w:val="left"/>
+      <w:pPr>
+        <w:tabs>
+          <w:tab w:val="num" w:pos="1080"/>
+        </w:tabs>
+        <w:ind w:left="1080" w:hanging="360"/>
+      </w:pPr>
+    </w:lvl>
+    <w:lvl w:ilvl="2" w:tentative="1">
+      <w:start w:val="1"/>
+      <w:numFmt w:val="decimal"/>
+      <w:lvlText w:val="%3."/>
+      <w:lvlJc w:val="left"/>
+      <w:pPr>
+        <w:tabs>
+          <w:tab w:val="num" w:pos="1800"/>
+        </w:tabs>
+        <w:ind w:left="1800" w:hanging="360"/>
+      </w:pPr>
+    </w:lvl>
+    <w:lvl w:ilvl="3" w:tentative="1">
+      <w:start w:val="1"/>
+      <w:numFmt w:val="decimal"/>
+      <w:lvlText w:val="%4."/>
+      <w:lvlJc w:val="left"/>
+      <w:pPr>
+        <w:tabs>
+          <w:tab w:val="num" w:pos="2520"/>
+        </w:tabs>
+        <w:ind w:left="2520" w:hanging="360"/>
+      </w:pPr>
+    </w:lvl>
+    <w:lvl w:ilvl="4" w:tentative="1">
+      <w:start w:val="1"/>
+      <w:numFmt w:val="decimal"/>
+      <w:lvlText w:val="%5."/>
+      <w:lvlJc w:val="left"/>
+      <w:pPr>
+        <w:tabs>
+          <w:tab w:val="num" w:pos="3240"/>
+        </w:tabs>
+        <w:ind w:left="3240" w:hanging="360"/>
+      </w:pPr>
+    </w:lvl>
+    <w:lvl w:ilvl="5" w:tentative="1">
+      <w:start w:val="1"/>
+      <w:numFmt w:val="decimal"/>
+      <w:lvlText w:val="%6."/>
+      <w:lvlJc w:val="left"/>
+      <w:pPr>
+        <w:tabs>
+          <w:tab w:val="num" w:pos="3960"/>
+        </w:tabs>
+        <w:ind w:left="3960" w:hanging="360"/>
+      </w:pPr>
+    </w:lvl>
+    <w:lvl w:ilvl="6" w:tentative="1">
+      <w:start w:val="1"/>
+      <w:numFmt w:val="decimal"/>
+      <w:lvlText w:val="%7."/>
+      <w:lvlJc w:val="left"/>
+      <w:pPr>
+        <w:tabs>
+          <w:tab w:val="num" w:pos="4680"/>
+        </w:tabs>
+        <w:ind w:left="4680" w:hanging="360"/>
+      </w:pPr>
+    </w:lvl>
+    <w:lvl w:ilvl="7" w:tentative="1">
+      <w:start w:val="1"/>
+      <w:numFmt w:val="decimal"/>
+      <w:lvlText w:val="%8."/>
+      <w:lvlJc w:val="left"/>
+      <w:pPr>
+        <w:tabs>
+          <w:tab w:val="num" w:pos="5400"/>
+        </w:tabs>
+        <w:ind w:left="5400" w:hanging="360"/>
+      </w:pPr>
+    </w:lvl>
+    <w:lvl w:ilvl="8" w:tentative="1">
+      <w:start w:val="1"/>
+      <w:numFmt w:val="decimal"/>
+      <w:lvlText w:val="%9."/>
+      <w:lvlJc w:val="left"/>
+      <w:pPr>
+        <w:tabs>
+          <w:tab w:val="num" w:pos="6120"/>
+        </w:tabs>
+        <w:ind w:left="6120" w:hanging="360"/>
+      </w:pPr>
+    </w:lvl>
+  </w:abstractNum>
+  <w:abstractNum w:abstractNumId="6">
     <w:nsid w:val="297D4F4F"/>
     <w:multiLevelType w:val="multilevel"/>
     <w:tmpl w:val="81CC0070"/>
@@ -6060,7 +6306,7 @@
       </w:pPr>
     </w:lvl>
   </w:abstractNum>
-  <w:abstractNum w:abstractNumId="4">
+  <w:abstractNum w:abstractNumId="7">
     <w:nsid w:val="445C3C0D"/>
     <w:multiLevelType w:val="multilevel"/>
     <w:tmpl w:val="278A4B0C"/>
@@ -6173,7 +6419,7 @@
       </w:pPr>
     </w:lvl>
   </w:abstractNum>
-  <w:abstractNum w:abstractNumId="5">
+  <w:abstractNum w:abstractNumId="8">
     <w:nsid w:val="58A741B8"/>
     <w:multiLevelType w:val="multilevel"/>
     <w:tmpl w:val="81CC0070"/>
@@ -6286,7 +6532,7 @@
       </w:pPr>
     </w:lvl>
   </w:abstractNum>
-  <w:abstractNum w:abstractNumId="6">
+  <w:abstractNum w:abstractNumId="9">
     <w:nsid w:val="67FB5596"/>
     <w:multiLevelType w:val="multilevel"/>
     <w:tmpl w:val="278A4B0C"/>
@@ -6399,7 +6645,7 @@
       </w:pPr>
     </w:lvl>
   </w:abstractNum>
-  <w:abstractNum w:abstractNumId="7">
+  <w:abstractNum w:abstractNumId="10">
     <w:nsid w:val="6964699F"/>
     <w:multiLevelType w:val="multilevel"/>
     <w:tmpl w:val="278A4B0C"/>
@@ -6513,28 +6759,37 @@
     </w:lvl>
   </w:abstractNum>
   <w:num w:numId="1">
+    <w:abstractNumId w:val="6"/>
+  </w:num>
+  <w:num w:numId="2">
+    <w:abstractNumId w:val="4"/>
+  </w:num>
+  <w:num w:numId="3">
     <w:abstractNumId w:val="3"/>
   </w:num>
-  <w:num w:numId="2">
+  <w:num w:numId="4">
+    <w:abstractNumId w:val="8"/>
+  </w:num>
+  <w:num w:numId="5">
+    <w:abstractNumId w:val="10"/>
+  </w:num>
+  <w:num w:numId="6">
+    <w:abstractNumId w:val="7"/>
+  </w:num>
+  <w:num w:numId="7">
+    <w:abstractNumId w:val="9"/>
+  </w:num>
+  <w:num w:numId="8">
+    <w:abstractNumId w:val="1"/>
+  </w:num>
+  <w:num w:numId="9">
+    <w:abstractNumId w:val="0"/>
+  </w:num>
+  <w:num w:numId="10">
     <w:abstractNumId w:val="2"/>
   </w:num>
-  <w:num w:numId="3">
-    <w:abstractNumId w:val="1"/>
-  </w:num>
-  <w:num w:numId="4">
+  <w:num w:numId="11">
     <w:abstractNumId w:val="5"/>
-  </w:num>
-  <w:num w:numId="5">
-    <w:abstractNumId w:val="7"/>
-  </w:num>
-  <w:num w:numId="6">
-    <w:abstractNumId w:val="4"/>
-  </w:num>
-  <w:num w:numId="7">
-    <w:abstractNumId w:val="6"/>
-  </w:num>
-  <w:num w:numId="8">
-    <w:abstractNumId w:val="0"/>
   </w:num>
 </w:numbering>
 </file>
@@ -7006,6 +7261,17 @@
       <w:color w:val="5B9BD5" w:themeColor="accent1"/>
     </w:rPr>
   </w:style>
+  <w:style w:type="paragraph" w:styleId="ListParagraph">
+    <w:name w:val="List Paragraph"/>
+    <w:basedOn w:val="Normal"/>
+    <w:uiPriority w:val="34"/>
+    <w:qFormat/>
+    <w:rsid w:val="00B84649"/>
+    <w:pPr>
+      <w:ind w:left="720"/>
+      <w:contextualSpacing/>
+    </w:pPr>
+  </w:style>
 </w:styles>
 </file>
 
@@ -7275,7 +7541,7 @@
 </file>
 
 <file path=customXml/itemProps1.xml><?xml version="1.0" encoding="utf-8"?>
-<ds:datastoreItem xmlns:ds="http://schemas.openxmlformats.org/officeDocument/2006/customXml" ds:itemID="{D2F04E32-2B48-40D1-9F0C-E16595066D42}">
+<ds:datastoreItem xmlns:ds="http://schemas.openxmlformats.org/officeDocument/2006/customXml" ds:itemID="{EDA1C33A-266A-44A9-9DAE-82D89DDEA03E}">
   <ds:schemaRefs>
     <ds:schemaRef ds:uri="http://schemas.openxmlformats.org/officeDocument/2006/bibliography"/>
   </ds:schemaRefs>

</xml_diff>